<commit_message>
Skills - fix sources - 11/8/2025
</commit_message>
<xml_diff>
--- a/Skills/1-Cognitive skills/1-Memory/1-Theoretical/5-My Source/Memory.docx
+++ b/Skills/1-Cognitive skills/1-Memory/1-Theoretical/5-My Source/Memory.docx
@@ -58,7 +58,7 @@
           <w:szCs w:val="14"/>
           <w:shd w:val="clear" w:color="auto" w:fill="B7B7B7"/>
         </w:rPr>
-        <w:t>(GPT-5-Standard) at [</w:t>
+        <w:t>(</w:t>
       </w:r>
       <w:r>
         <w:rPr>
@@ -67,16 +67,17 @@
           <w:szCs w:val="14"/>
           <w:shd w:val="clear" w:color="auto" w:fill="B7B7B7"/>
         </w:rPr>
-        <w:t>9</w:t>
-      </w:r>
-      <w:r>
-        <w:rPr>
+        <w:t>GPT</w:t>
+      </w:r>
+      <w:r>
+        <w:rPr>
+          <w:rFonts w:ascii="Cambria Math" w:hAnsi="Cambria Math" w:cs="Cambria Math"/>
           <w:b/>
           <w:sz w:val="14"/>
           <w:szCs w:val="14"/>
           <w:shd w:val="clear" w:color="auto" w:fill="B7B7B7"/>
         </w:rPr>
-        <w:t>/2</w:t>
+        <w:t>‑</w:t>
       </w:r>
       <w:r>
         <w:rPr>
@@ -85,7 +86,7 @@
           <w:szCs w:val="14"/>
           <w:shd w:val="clear" w:color="auto" w:fill="B7B7B7"/>
         </w:rPr>
-        <w:t>0</w:t>
+        <w:t>5 Mini</w:t>
       </w:r>
       <w:r>
         <w:rPr>
@@ -94,145 +95,7 @@
           <w:szCs w:val="14"/>
           <w:shd w:val="clear" w:color="auto" w:fill="B7B7B7"/>
         </w:rPr>
-        <w:t>/2025]</w:t>
-      </w:r>
-    </w:p>
-    <w:p>
-      <w:pPr>
-        <w:rPr>
-          <w:rFonts w:ascii="Roboto Mono" w:hAnsi="Roboto Mono"/>
-        </w:rPr>
-      </w:pPr>
-      <w:r>
-        <w:rPr>
-          <w:rFonts w:ascii="Roboto Mono" w:hAnsi="Roboto Mono"/>
-        </w:rPr>
-        <w:t xml:space="preserve">In </w:t>
-      </w:r>
-      <w:r>
-        <w:rPr>
-          <w:rFonts w:ascii="Roboto Mono" w:hAnsi="Roboto Mono"/>
-          <w:b/>
-          <w:bCs/>
-        </w:rPr>
-        <w:t>cognitive skills</w:t>
-      </w:r>
-      <w:r>
-        <w:rPr>
-          <w:rFonts w:ascii="Roboto Mono" w:hAnsi="Roboto Mono"/>
-        </w:rPr>
-        <w:t xml:space="preserve">, </w:t>
-      </w:r>
-      <w:r>
-        <w:rPr>
-          <w:rFonts w:ascii="Roboto Mono" w:hAnsi="Roboto Mono"/>
-          <w:b/>
-          <w:bCs/>
-        </w:rPr>
-        <w:t>memory</w:t>
-      </w:r>
-      <w:r>
-        <w:rPr>
-          <w:rFonts w:ascii="Roboto Mono" w:hAnsi="Roboto Mono"/>
-        </w:rPr>
-        <w:t xml:space="preserve"> is the mental ability to </w:t>
-      </w:r>
-      <w:r>
-        <w:rPr>
-          <w:rFonts w:ascii="Roboto Mono" w:hAnsi="Roboto Mono"/>
-          <w:b/>
-          <w:bCs/>
-        </w:rPr>
-        <w:t>encode, store, and retrieve information</w:t>
-      </w:r>
-      <w:r>
-        <w:rPr>
-          <w:rFonts w:ascii="Roboto Mono" w:hAnsi="Roboto Mono"/>
-        </w:rPr>
-        <w:t xml:space="preserve"> when needed. It is a fundamental cognitive function that allows humans to learn from experiences, recognize patterns, and make decisions based on past knowledge.</w:t>
-      </w:r>
-    </w:p>
-    <w:p>
-      <w:pPr>
-        <w:rPr>
-          <w:rFonts w:ascii="Roboto Mono" w:hAnsi="Roboto Mono"/>
-        </w:rPr>
-      </w:pPr>
-      <w:r>
-        <w:rPr>
-          <w:rFonts w:ascii="Roboto Mono" w:hAnsi="Roboto Mono"/>
-        </w:rPr>
-        <w:t xml:space="preserve">Memory can be understood in terms of </w:t>
-      </w:r>
-      <w:r>
-        <w:rPr>
-          <w:rFonts w:ascii="Roboto Mono" w:hAnsi="Roboto Mono"/>
-          <w:b/>
-          <w:bCs/>
-        </w:rPr>
-        <w:t>types</w:t>
-      </w:r>
-      <w:r>
-        <w:rPr>
-          <w:rFonts w:ascii="Roboto Mono" w:hAnsi="Roboto Mono"/>
-        </w:rPr>
-        <w:t xml:space="preserve"> and </w:t>
-      </w:r>
-      <w:r>
-        <w:rPr>
-          <w:rFonts w:ascii="Roboto Mono" w:hAnsi="Roboto Mono"/>
-          <w:b/>
-          <w:bCs/>
-        </w:rPr>
-        <w:t>processes</w:t>
-      </w:r>
-      <w:r>
-        <w:rPr>
-          <w:rFonts w:ascii="Roboto Mono" w:hAnsi="Roboto Mono"/>
-        </w:rPr>
-        <w:t>:</w:t>
-      </w:r>
-    </w:p>
-    <w:p>
-      <w:pPr>
-        <w:pStyle w:val="Heading2"/>
-      </w:pPr>
-      <w:r>
-        <w:t>Processes of Memory</w:t>
-      </w:r>
-    </w:p>
-    <w:p>
-      <w:pPr>
-        <w:spacing w:before="240" w:after="240"/>
-      </w:pPr>
-      <w:r>
-        <w:rPr>
-          <w:b/>
-          <w:shd w:val="clear" w:color="auto" w:fill="B7B7B7"/>
-        </w:rPr>
-        <w:t># Source</w:t>
-      </w:r>
-      <w:r>
-        <w:rPr>
-          <w:shd w:val="clear" w:color="auto" w:fill="B7B7B7"/>
-        </w:rPr>
-        <w:t xml:space="preserve">: </w:t>
-      </w:r>
-      <w:proofErr w:type="spellStart"/>
-      <w:r>
-        <w:rPr>
-          <w:b/>
-          <w:shd w:val="clear" w:color="auto" w:fill="B7B7B7"/>
-        </w:rPr>
-        <w:t>Chatgpt</w:t>
-      </w:r>
-      <w:proofErr w:type="spellEnd"/>
-      <w:r>
-        <w:rPr>
-          <w:b/>
-          <w:shd w:val="clear" w:color="auto" w:fill="B7B7B7"/>
-        </w:rPr>
-        <w:t xml:space="preserve"> </w:t>
+        <w:t>) at [</w:t>
       </w:r>
       <w:r>
         <w:rPr>
@@ -241,7 +104,218 @@
           <w:szCs w:val="14"/>
           <w:shd w:val="clear" w:color="auto" w:fill="B7B7B7"/>
         </w:rPr>
-        <w:t>(GPT-5-Standard) at [9/20/2025]</w:t>
+        <w:t>9</w:t>
+      </w:r>
+      <w:r>
+        <w:rPr>
+          <w:b/>
+          <w:sz w:val="14"/>
+          <w:szCs w:val="14"/>
+          <w:shd w:val="clear" w:color="auto" w:fill="B7B7B7"/>
+        </w:rPr>
+        <w:t>/2</w:t>
+      </w:r>
+      <w:r>
+        <w:rPr>
+          <w:b/>
+          <w:sz w:val="14"/>
+          <w:szCs w:val="14"/>
+          <w:shd w:val="clear" w:color="auto" w:fill="B7B7B7"/>
+        </w:rPr>
+        <w:t>0</w:t>
+      </w:r>
+      <w:r>
+        <w:rPr>
+          <w:b/>
+          <w:sz w:val="14"/>
+          <w:szCs w:val="14"/>
+          <w:shd w:val="clear" w:color="auto" w:fill="B7B7B7"/>
+        </w:rPr>
+        <w:t>/2025]</w:t>
+      </w:r>
+    </w:p>
+    <w:p>
+      <w:pPr>
+        <w:rPr>
+          <w:rFonts w:ascii="Roboto Mono" w:hAnsi="Roboto Mono"/>
+        </w:rPr>
+      </w:pPr>
+      <w:r>
+        <w:rPr>
+          <w:rFonts w:ascii="Roboto Mono" w:hAnsi="Roboto Mono"/>
+        </w:rPr>
+        <w:t xml:space="preserve">In </w:t>
+      </w:r>
+      <w:r>
+        <w:rPr>
+          <w:rFonts w:ascii="Roboto Mono" w:hAnsi="Roboto Mono"/>
+          <w:b/>
+          <w:bCs/>
+        </w:rPr>
+        <w:t>cognitive skills</w:t>
+      </w:r>
+      <w:r>
+        <w:rPr>
+          <w:rFonts w:ascii="Roboto Mono" w:hAnsi="Roboto Mono"/>
+        </w:rPr>
+        <w:t xml:space="preserve">, </w:t>
+      </w:r>
+      <w:r>
+        <w:rPr>
+          <w:rFonts w:ascii="Roboto Mono" w:hAnsi="Roboto Mono"/>
+          <w:b/>
+          <w:bCs/>
+        </w:rPr>
+        <w:t>memory</w:t>
+      </w:r>
+      <w:r>
+        <w:rPr>
+          <w:rFonts w:ascii="Roboto Mono" w:hAnsi="Roboto Mono"/>
+        </w:rPr>
+        <w:t xml:space="preserve"> is the mental ability to </w:t>
+      </w:r>
+      <w:r>
+        <w:rPr>
+          <w:rFonts w:ascii="Roboto Mono" w:hAnsi="Roboto Mono"/>
+          <w:b/>
+          <w:bCs/>
+        </w:rPr>
+        <w:t>encode, store, and retrieve information</w:t>
+      </w:r>
+      <w:r>
+        <w:rPr>
+          <w:rFonts w:ascii="Roboto Mono" w:hAnsi="Roboto Mono"/>
+        </w:rPr>
+        <w:t xml:space="preserve"> when needed. It is a fundamental cognitive function that allows humans to learn from experiences, recognize patterns, and make decisions based on past knowledge.</w:t>
+      </w:r>
+    </w:p>
+    <w:p>
+      <w:pPr>
+        <w:rPr>
+          <w:rFonts w:ascii="Roboto Mono" w:hAnsi="Roboto Mono"/>
+        </w:rPr>
+      </w:pPr>
+      <w:r>
+        <w:rPr>
+          <w:rFonts w:ascii="Roboto Mono" w:hAnsi="Roboto Mono"/>
+        </w:rPr>
+        <w:t xml:space="preserve">Memory can be understood in terms of </w:t>
+      </w:r>
+      <w:r>
+        <w:rPr>
+          <w:rFonts w:ascii="Roboto Mono" w:hAnsi="Roboto Mono"/>
+          <w:b/>
+          <w:bCs/>
+        </w:rPr>
+        <w:t>types</w:t>
+      </w:r>
+      <w:r>
+        <w:rPr>
+          <w:rFonts w:ascii="Roboto Mono" w:hAnsi="Roboto Mono"/>
+        </w:rPr>
+        <w:t xml:space="preserve"> and </w:t>
+      </w:r>
+      <w:r>
+        <w:rPr>
+          <w:rFonts w:ascii="Roboto Mono" w:hAnsi="Roboto Mono"/>
+          <w:b/>
+          <w:bCs/>
+        </w:rPr>
+        <w:t>processes</w:t>
+      </w:r>
+      <w:r>
+        <w:rPr>
+          <w:rFonts w:ascii="Roboto Mono" w:hAnsi="Roboto Mono"/>
+        </w:rPr>
+        <w:t>:</w:t>
+      </w:r>
+    </w:p>
+    <w:p>
+      <w:pPr>
+        <w:pStyle w:val="Heading2"/>
+      </w:pPr>
+      <w:r>
+        <w:t>Processes of Memory</w:t>
+      </w:r>
+    </w:p>
+    <w:p>
+      <w:pPr>
+        <w:spacing w:before="240" w:after="240"/>
+      </w:pPr>
+      <w:r>
+        <w:rPr>
+          <w:b/>
+          <w:shd w:val="clear" w:color="auto" w:fill="B7B7B7"/>
+        </w:rPr>
+        <w:t># Source</w:t>
+      </w:r>
+      <w:r>
+        <w:rPr>
+          <w:shd w:val="clear" w:color="auto" w:fill="B7B7B7"/>
+        </w:rPr>
+        <w:t xml:space="preserve">: </w:t>
+      </w:r>
+      <w:proofErr w:type="spellStart"/>
+      <w:r>
+        <w:rPr>
+          <w:b/>
+          <w:shd w:val="clear" w:color="auto" w:fill="B7B7B7"/>
+        </w:rPr>
+        <w:t>Chatgpt</w:t>
+      </w:r>
+      <w:proofErr w:type="spellEnd"/>
+      <w:r>
+        <w:rPr>
+          <w:b/>
+          <w:shd w:val="clear" w:color="auto" w:fill="B7B7B7"/>
+        </w:rPr>
+        <w:t xml:space="preserve"> </w:t>
+      </w:r>
+      <w:r>
+        <w:rPr>
+          <w:b/>
+          <w:sz w:val="14"/>
+          <w:szCs w:val="14"/>
+          <w:shd w:val="clear" w:color="auto" w:fill="B7B7B7"/>
+        </w:rPr>
+        <w:t>(</w:t>
+      </w:r>
+      <w:r>
+        <w:rPr>
+          <w:b/>
+          <w:sz w:val="14"/>
+          <w:szCs w:val="14"/>
+          <w:shd w:val="clear" w:color="auto" w:fill="B7B7B7"/>
+        </w:rPr>
+        <w:t>GPT</w:t>
+      </w:r>
+      <w:r>
+        <w:rPr>
+          <w:rFonts w:ascii="Cambria Math" w:hAnsi="Cambria Math" w:cs="Cambria Math"/>
+          <w:b/>
+          <w:sz w:val="14"/>
+          <w:szCs w:val="14"/>
+          <w:shd w:val="clear" w:color="auto" w:fill="B7B7B7"/>
+        </w:rPr>
+        <w:t>‑</w:t>
+      </w:r>
+      <w:r>
+        <w:rPr>
+          <w:b/>
+          <w:sz w:val="14"/>
+          <w:szCs w:val="14"/>
+          <w:shd w:val="clear" w:color="auto" w:fill="B7B7B7"/>
+        </w:rPr>
+        <w:t>5 Mini</w:t>
+      </w:r>
+      <w:r>
+        <w:rPr>
+          <w:b/>
+          <w:sz w:val="14"/>
+          <w:szCs w:val="14"/>
+          <w:shd w:val="clear" w:color="auto" w:fill="B7B7B7"/>
+        </w:rPr>
+        <w:t>) at [9/20/2025]</w:t>
       </w:r>
     </w:p>
     <w:p>
@@ -367,7 +441,44 @@
           <w:szCs w:val="14"/>
           <w:shd w:val="clear" w:color="auto" w:fill="B7B7B7"/>
         </w:rPr>
-        <w:t>(GPT-5-Standard) at [9/20/2025]</w:t>
+        <w:t>(</w:t>
+      </w:r>
+      <w:r>
+        <w:rPr>
+          <w:b/>
+          <w:sz w:val="14"/>
+          <w:szCs w:val="14"/>
+          <w:shd w:val="clear" w:color="auto" w:fill="B7B7B7"/>
+        </w:rPr>
+        <w:t>GPT</w:t>
+      </w:r>
+      <w:r>
+        <w:rPr>
+          <w:rFonts w:ascii="Cambria Math" w:hAnsi="Cambria Math" w:cs="Cambria Math"/>
+          <w:b/>
+          <w:sz w:val="14"/>
+          <w:szCs w:val="14"/>
+          <w:shd w:val="clear" w:color="auto" w:fill="B7B7B7"/>
+        </w:rPr>
+        <w:t>‑</w:t>
+      </w:r>
+      <w:r>
+        <w:rPr>
+          <w:b/>
+          <w:sz w:val="14"/>
+          <w:szCs w:val="14"/>
+          <w:shd w:val="clear" w:color="auto" w:fill="B7B7B7"/>
+        </w:rPr>
+        <w:t>5 Mini</w:t>
+      </w:r>
+      <w:r>
+        <w:rPr>
+          <w:b/>
+          <w:sz w:val="14"/>
+          <w:szCs w:val="14"/>
+          <w:shd w:val="clear" w:color="auto" w:fill="B7B7B7"/>
+        </w:rPr>
+        <w:t>) at [9/20/2025]</w:t>
       </w:r>
     </w:p>
     <w:p>
@@ -600,7 +711,44 @@
           <w:szCs w:val="14"/>
           <w:shd w:val="clear" w:color="auto" w:fill="B7B7B7"/>
         </w:rPr>
-        <w:t>(GPT-5-Standard) at [9/20/2025]</w:t>
+        <w:t>(</w:t>
+      </w:r>
+      <w:r>
+        <w:rPr>
+          <w:b/>
+          <w:sz w:val="14"/>
+          <w:szCs w:val="14"/>
+          <w:shd w:val="clear" w:color="auto" w:fill="B7B7B7"/>
+        </w:rPr>
+        <w:t>GPT</w:t>
+      </w:r>
+      <w:r>
+        <w:rPr>
+          <w:rFonts w:ascii="Cambria Math" w:hAnsi="Cambria Math" w:cs="Cambria Math"/>
+          <w:b/>
+          <w:sz w:val="14"/>
+          <w:szCs w:val="14"/>
+          <w:shd w:val="clear" w:color="auto" w:fill="B7B7B7"/>
+        </w:rPr>
+        <w:t>‑</w:t>
+      </w:r>
+      <w:r>
+        <w:rPr>
+          <w:b/>
+          <w:sz w:val="14"/>
+          <w:szCs w:val="14"/>
+          <w:shd w:val="clear" w:color="auto" w:fill="B7B7B7"/>
+        </w:rPr>
+        <w:t>5 Mini</w:t>
+      </w:r>
+      <w:r>
+        <w:rPr>
+          <w:b/>
+          <w:sz w:val="14"/>
+          <w:szCs w:val="14"/>
+          <w:shd w:val="clear" w:color="auto" w:fill="B7B7B7"/>
+        </w:rPr>
+        <w:t>) at [9/20/2025]</w:t>
       </w:r>
     </w:p>
     <w:p>
@@ -1062,7 +1210,44 @@
           <w:szCs w:val="14"/>
           <w:shd w:val="clear" w:color="auto" w:fill="B7B7B7"/>
         </w:rPr>
-        <w:t>(GPT-5-Standard) at [9/20/2025]</w:t>
+        <w:t>(</w:t>
+      </w:r>
+      <w:r>
+        <w:rPr>
+          <w:b/>
+          <w:sz w:val="14"/>
+          <w:szCs w:val="14"/>
+          <w:shd w:val="clear" w:color="auto" w:fill="B7B7B7"/>
+        </w:rPr>
+        <w:t>GPT</w:t>
+      </w:r>
+      <w:r>
+        <w:rPr>
+          <w:rFonts w:ascii="Cambria Math" w:hAnsi="Cambria Math" w:cs="Cambria Math"/>
+          <w:b/>
+          <w:sz w:val="14"/>
+          <w:szCs w:val="14"/>
+          <w:shd w:val="clear" w:color="auto" w:fill="B7B7B7"/>
+        </w:rPr>
+        <w:t>‑</w:t>
+      </w:r>
+      <w:r>
+        <w:rPr>
+          <w:b/>
+          <w:sz w:val="14"/>
+          <w:szCs w:val="14"/>
+          <w:shd w:val="clear" w:color="auto" w:fill="B7B7B7"/>
+        </w:rPr>
+        <w:t>5 Mini</w:t>
+      </w:r>
+      <w:r>
+        <w:rPr>
+          <w:b/>
+          <w:sz w:val="14"/>
+          <w:szCs w:val="14"/>
+          <w:shd w:val="clear" w:color="auto" w:fill="B7B7B7"/>
+        </w:rPr>
+        <w:t>) at [9/20/2025]</w:t>
       </w:r>
     </w:p>
     <w:p>
@@ -3165,6 +3350,7 @@
   <w:style w:type="character" w:default="1" w:styleId="DefaultParagraphFont">
     <w:name w:val="Default Paragraph Font"/>
     <w:uiPriority w:val="1"/>
+    <w:semiHidden/>
     <w:unhideWhenUsed/>
   </w:style>
   <w:style w:type="table" w:default="1" w:styleId="TableNormal">

</xml_diff>